<commit_message>
Cambio examen y proyecto
</commit_message>
<xml_diff>
--- a/PrimerInterciclo/ProyectoInterciclo/COVID19ModeloSimulacion-WilsonRodas-CarlosMorcho.docx
+++ b/PrimerInterciclo/ProyectoInterciclo/COVID19ModeloSimulacion-WilsonRodas-CarlosMorcho.docx
@@ -257,12 +257,14 @@
       <w:r>
         <w:rPr>
           <w:sz w:val="20"/>
+          <w:lang w:val="es-EC"/>
         </w:rPr>
         <w:t>I.</w:t>
       </w:r>
       <w:r>
         <w:rPr>
           <w:sz w:val="16"/>
+          <w:lang w:val="es-EC"/>
         </w:rPr>
         <w:t xml:space="preserve">  </w:t>
       </w:r>
@@ -423,21 +425,7 @@
         <w:rPr>
           <w:lang w:val="es-EC"/>
         </w:rPr>
-        <w:t xml:space="preserve">diferentes tipos de procesos en diferentes ambientes, que pueden ser ajustados según sea necesario, actualmente poseemos una gama infinita de software de simulación tanto pagado como </w:t>
-      </w:r>
-      <w:proofErr w:type="spellStart"/>
-      <w:r>
-        <w:rPr>
-          <w:lang w:val="es-EC"/>
-        </w:rPr>
-        <w:t>opensource</w:t>
-      </w:r>
-      <w:proofErr w:type="spellEnd"/>
-      <w:r>
-        <w:rPr>
-          <w:lang w:val="es-EC"/>
-        </w:rPr>
-        <w:t xml:space="preserve">, ya depende del tipo de simulación que queramos realizar para poder escoger una herramienta indicada. </w:t>
+        <w:t xml:space="preserve">diferentes tipos de procesos en diferentes ambientes, que pueden ser ajustados según sea necesario, actualmente poseemos una gama infinita de software de simulación tanto pagado como opensource, ya depende del tipo de simulación que queramos realizar para poder escoger una herramienta indicada. </w:t>
       </w:r>
     </w:p>
     <w:p>
@@ -705,14 +693,12 @@
           <w:lang w:val="es-EC"/>
         </w:rPr>
       </w:pPr>
-      <w:proofErr w:type="spellStart"/>
       <w:r>
         <w:rPr>
           <w:lang w:val="es-EC"/>
         </w:rPr>
         <w:t>Promodel</w:t>
       </w:r>
-      <w:proofErr w:type="spellEnd"/>
     </w:p>
     <w:p>
       <w:pPr>
@@ -727,14 +713,12 @@
           <w:lang w:val="es-EC"/>
         </w:rPr>
       </w:pPr>
-      <w:proofErr w:type="spellStart"/>
       <w:r>
         <w:rPr>
           <w:lang w:val="es-EC"/>
         </w:rPr>
         <w:t>Freecad</w:t>
       </w:r>
-      <w:proofErr w:type="spellEnd"/>
     </w:p>
     <w:p>
       <w:pPr>
@@ -1090,14 +1074,7 @@
         <w:rPr>
           <w:lang w:val="es-EC"/>
         </w:rPr>
-        <w:t xml:space="preserve">, es decir los recursos que se ocupan cuando un paciente llama a emergencias, luego cuando es </w:t>
-      </w:r>
-      <w:proofErr w:type="spellStart"/>
-      <w:r>
-        <w:rPr>
-          <w:lang w:val="es-EC"/>
-        </w:rPr>
-        <w:t>atent</w:t>
+        <w:t>, es decir los recursos que se ocupan cuando un paciente llama a emergencias, luego cuando es atent</w:t>
       </w:r>
       <w:r>
         <w:rPr>
@@ -1109,14 +1086,7 @@
         <w:rPr>
           <w:lang w:val="es-EC"/>
         </w:rPr>
-        <w:t>do</w:t>
-      </w:r>
-      <w:proofErr w:type="spellEnd"/>
-      <w:r>
-        <w:rPr>
-          <w:lang w:val="es-EC"/>
-        </w:rPr>
-        <w:t xml:space="preserve"> por el hospital y por ultimo los recursos que usa ese paciente mientras se queda internado en el mismo</w:t>
+        <w:t>do por el hospital y por ultimo los recursos que usa ese paciente mientras se queda internado en el mismo</w:t>
       </w:r>
       <w:r>
         <w:rPr>
@@ -1271,21 +1241,7 @@
         <w:rPr>
           <w:lang w:val="es-EC"/>
         </w:rPr>
-        <w:t xml:space="preserve"> </w:t>
-      </w:r>
-      <w:proofErr w:type="spellStart"/>
-      <w:r>
-        <w:rPr>
-          <w:lang w:val="es-EC"/>
-        </w:rPr>
-        <w:t>SIMJs</w:t>
-      </w:r>
-      <w:proofErr w:type="spellEnd"/>
-      <w:r>
-        <w:rPr>
-          <w:lang w:val="es-EC"/>
-        </w:rPr>
-        <w:t>, esta es una herramienta muy flexible de manejar y me permite generar mis propios entornos de simulación y poder manipular cualquier detalle extra mientras se ejecuta, ya que debemos codificar nuestra simulación.</w:t>
+        <w:t xml:space="preserve"> SIMJs, esta es una herramienta muy flexible de manejar y me permite generar mis propios entornos de simulación y poder manipular cualquier detalle extra mientras se ejecuta, ya que debemos codificar nuestra simulación.</w:t>
       </w:r>
     </w:p>
     <w:p>
@@ -1410,21 +1366,7 @@
         <w:rPr>
           <w:lang w:val="es-EC"/>
         </w:rPr>
-        <w:t xml:space="preserve">SIM.JS también proporciona una biblioteca de generación de números aleatorios para generar variantes aleatorias sembradas a partir de varias distribuciones, incluidas uniforme, exponencial, normal, gamma, </w:t>
-      </w:r>
-      <w:proofErr w:type="spellStart"/>
-      <w:r>
-        <w:rPr>
-          <w:lang w:val="es-EC"/>
-        </w:rPr>
-        <w:t>pareto</w:t>
-      </w:r>
-      <w:proofErr w:type="spellEnd"/>
-      <w:r>
-        <w:rPr>
-          <w:lang w:val="es-EC"/>
-        </w:rPr>
-        <w:t xml:space="preserve"> y otras. </w:t>
+        <w:t xml:space="preserve">SIM.JS también proporciona una biblioteca de generación de números aleatorios para generar variantes aleatorias sembradas a partir de varias distribuciones, incluidas uniforme, exponencial, normal, gamma, pareto y otras. </w:t>
       </w:r>
     </w:p>
     <w:p>
@@ -1484,8 +1426,6 @@
           <w:lang w:val="es-EC"/>
         </w:rPr>
       </w:pPr>
-      <w:bookmarkStart w:id="0" w:name="_GoBack"/>
-      <w:bookmarkEnd w:id="0"/>
     </w:p>
     <w:p>
       <w:pPr>
@@ -1499,16 +1439,8 @@
         <w:rPr>
           <w:lang w:val="es-EC"/>
         </w:rPr>
-        <w:t xml:space="preserve">Ejemplo de </w:t>
-      </w:r>
-      <w:proofErr w:type="spellStart"/>
-      <w:r>
-        <w:rPr>
-          <w:lang w:val="es-EC"/>
-        </w:rPr>
-        <w:t>codigo</w:t>
-      </w:r>
-      <w:proofErr w:type="spellEnd"/>
+        <w:t>Ejemplo de codigo</w:t>
+      </w:r>
     </w:p>
     <w:p>
       <w:pPr>
@@ -1627,35 +1559,7 @@
         <w:rPr>
           <w:lang w:val="es-EC"/>
         </w:rPr>
-        <w:t>que además de proveer los archivos .</w:t>
-      </w:r>
-      <w:proofErr w:type="spellStart"/>
-      <w:r>
-        <w:rPr>
-          <w:lang w:val="es-EC"/>
-        </w:rPr>
-        <w:t>html</w:t>
-      </w:r>
-      <w:proofErr w:type="spellEnd"/>
-      <w:r>
-        <w:rPr>
-          <w:lang w:val="es-EC"/>
-        </w:rPr>
-        <w:t xml:space="preserve"> y .</w:t>
-      </w:r>
-      <w:proofErr w:type="spellStart"/>
-      <w:r>
-        <w:rPr>
-          <w:lang w:val="es-EC"/>
-        </w:rPr>
-        <w:t>js</w:t>
-      </w:r>
-      <w:proofErr w:type="spellEnd"/>
-      <w:r>
-        <w:rPr>
-          <w:lang w:val="es-EC"/>
-        </w:rPr>
-        <w:t xml:space="preserve">, nos permitirá generar las </w:t>
+        <w:t xml:space="preserve">que además de proveer los archivos .html y .js, nos permitirá generar las </w:t>
       </w:r>
       <w:r>
         <w:rPr>
@@ -1673,21 +1577,7 @@
         <w:rPr>
           <w:lang w:val="es-EC"/>
         </w:rPr>
-        <w:t xml:space="preserve">obtenidas de la simulación, usando la librería </w:t>
-      </w:r>
-      <w:proofErr w:type="spellStart"/>
-      <w:r>
-        <w:rPr>
-          <w:lang w:val="es-EC"/>
-        </w:rPr>
-        <w:t>matplotlib</w:t>
-      </w:r>
-      <w:proofErr w:type="spellEnd"/>
-      <w:r>
-        <w:rPr>
-          <w:lang w:val="es-EC"/>
-        </w:rPr>
-        <w:t xml:space="preserve"> de Python.</w:t>
+        <w:t>obtenidas de la simulación, usando la librería matplotlib de Python.</w:t>
       </w:r>
     </w:p>
     <w:p>
@@ -2571,6 +2461,7 @@
       <w:pPr>
         <w:ind w:left="0" w:firstLine="0"/>
         <w:rPr>
+          <w:noProof/>
           <w:lang w:val="es-EC"/>
         </w:rPr>
       </w:pPr>
@@ -2580,20 +2471,27 @@
         </w:rPr>
         <w:t>Una vista completa de la interfaz.</w:t>
       </w:r>
-    </w:p>
-    <w:p>
-      <w:pPr>
-        <w:jc w:val="center"/>
-        <w:rPr>
-          <w:lang w:val="es-EC"/>
-        </w:rPr>
-      </w:pPr>
       <w:r>
         <w:rPr>
           <w:noProof/>
+          <w:lang w:val="es-EC"/>
+        </w:rPr>
+        <w:t xml:space="preserve"> </w:t>
+      </w:r>
+    </w:p>
+    <w:p>
+      <w:pPr>
+        <w:ind w:left="0" w:firstLine="0"/>
+        <w:rPr>
+          <w:lang w:val="es-EC"/>
+        </w:rPr>
+      </w:pPr>
+      <w:r>
+        <w:rPr>
+          <w:noProof/>
         </w:rPr>
         <w:drawing>
-          <wp:inline distT="0" distB="0" distL="0" distR="0" wp14:anchorId="478E0953" wp14:editId="1EBDEDC6">
+          <wp:inline distT="0" distB="0" distL="0" distR="0" wp14:anchorId="1D20D2D7" wp14:editId="0F453150">
             <wp:extent cx="3369945" cy="1717040"/>
             <wp:effectExtent l="0" t="0" r="1905" b="0"/>
             <wp:docPr id="14" name="Imagen 14"/>
@@ -2651,12 +2549,201 @@
     </w:p>
     <w:p>
       <w:pPr>
+        <w:ind w:left="0" w:firstLine="0"/>
+        <w:jc w:val="both"/>
+        <w:rPr>
+          <w:lang w:val="es-EC"/>
+        </w:rPr>
+      </w:pPr>
+      <w:r>
+        <w:rPr>
+          <w:lang w:val="es-EC"/>
+        </w:rPr>
+        <w:t>Una le las configuraciones que emos realizado como ejemplo es la siguiente, con esta deducimos que es la optima para que un hospital trabaje de forma eficiente y los recursos no se comprometan de golpe, lo que permitirá la atención de todos los pacientes infectados por COVID19.</w:t>
+      </w:r>
+    </w:p>
+    <w:p>
+      <w:pPr>
+        <w:ind w:left="0" w:firstLine="0"/>
+        <w:jc w:val="both"/>
+        <w:rPr>
+          <w:lang w:val="es-EC"/>
+        </w:rPr>
+      </w:pPr>
+      <w:r>
+        <w:rPr>
+          <w:lang w:val="es-EC"/>
+        </w:rPr>
+        <w:t>Las siguientes imágenes son sobre la configuración.</w:t>
+      </w:r>
+    </w:p>
+    <w:p>
+      <w:pPr>
+        <w:ind w:left="0" w:firstLine="0"/>
+        <w:jc w:val="center"/>
+        <w:rPr>
+          <w:lang w:val="es-EC"/>
+        </w:rPr>
+      </w:pPr>
+      <w:r>
+        <w:rPr>
+          <w:noProof/>
+        </w:rPr>
+        <w:drawing>
+          <wp:inline distT="0" distB="0" distL="0" distR="0" wp14:anchorId="007EBE3F" wp14:editId="1506F218">
+            <wp:extent cx="3162300" cy="1504950"/>
+            <wp:effectExtent l="0" t="0" r="0" b="0"/>
+            <wp:docPr id="6" name="Imagen 6"/>
+            <wp:cNvGraphicFramePr>
+              <a:graphicFrameLocks xmlns:a="http://schemas.openxmlformats.org/drawingml/2006/main" noChangeAspect="1"/>
+            </wp:cNvGraphicFramePr>
+            <a:graphic xmlns:a="http://schemas.openxmlformats.org/drawingml/2006/main">
+              <a:graphicData uri="http://schemas.openxmlformats.org/drawingml/2006/picture">
+                <pic:pic xmlns:pic="http://schemas.openxmlformats.org/drawingml/2006/picture">
+                  <pic:nvPicPr>
+                    <pic:cNvPr id="1" name=""/>
+                    <pic:cNvPicPr/>
+                  </pic:nvPicPr>
+                  <pic:blipFill rotWithShape="1">
+                    <a:blip r:embed="rId18"/>
+                    <a:srcRect l="1094"/>
+                    <a:stretch/>
+                  </pic:blipFill>
+                  <pic:spPr bwMode="auto">
+                    <a:xfrm>
+                      <a:off x="0" y="0"/>
+                      <a:ext cx="3166688" cy="1507038"/>
+                    </a:xfrm>
+                    <a:prstGeom prst="rect">
+                      <a:avLst/>
+                    </a:prstGeom>
+                    <a:ln>
+                      <a:noFill/>
+                    </a:ln>
+                    <a:extLst>
+                      <a:ext uri="{53640926-AAD7-44D8-BBD7-CCE9431645EC}">
+                        <a14:shadowObscured xmlns:a14="http://schemas.microsoft.com/office/drawing/2010/main"/>
+                      </a:ext>
+                    </a:extLst>
+                  </pic:spPr>
+                </pic:pic>
+              </a:graphicData>
+            </a:graphic>
+          </wp:inline>
+        </w:drawing>
+      </w:r>
+    </w:p>
+    <w:p>
+      <w:pPr>
+        <w:ind w:left="0" w:firstLine="0"/>
+        <w:jc w:val="center"/>
+        <w:rPr>
+          <w:lang w:val="es-EC"/>
+        </w:rPr>
+      </w:pPr>
+      <w:r>
+        <w:rPr>
+          <w:noProof/>
+        </w:rPr>
+        <w:drawing>
+          <wp:inline distT="0" distB="0" distL="0" distR="0" wp14:anchorId="37F10DB1" wp14:editId="799CA30D">
+            <wp:extent cx="3265170" cy="803275"/>
+            <wp:effectExtent l="0" t="0" r="0" b="0"/>
+            <wp:docPr id="7" name="Imagen 7"/>
+            <wp:cNvGraphicFramePr>
+              <a:graphicFrameLocks xmlns:a="http://schemas.openxmlformats.org/drawingml/2006/main" noChangeAspect="1"/>
+            </wp:cNvGraphicFramePr>
+            <a:graphic xmlns:a="http://schemas.openxmlformats.org/drawingml/2006/main">
+              <a:graphicData uri="http://schemas.openxmlformats.org/drawingml/2006/picture">
+                <pic:pic xmlns:pic="http://schemas.openxmlformats.org/drawingml/2006/picture">
+                  <pic:nvPicPr>
+                    <pic:cNvPr id="1" name=""/>
+                    <pic:cNvPicPr/>
+                  </pic:nvPicPr>
+                  <pic:blipFill>
+                    <a:blip r:embed="rId19"/>
+                    <a:stretch>
+                      <a:fillRect/>
+                    </a:stretch>
+                  </pic:blipFill>
+                  <pic:spPr>
+                    <a:xfrm>
+                      <a:off x="0" y="0"/>
+                      <a:ext cx="3265170" cy="803275"/>
+                    </a:xfrm>
+                    <a:prstGeom prst="rect">
+                      <a:avLst/>
+                    </a:prstGeom>
+                  </pic:spPr>
+                </pic:pic>
+              </a:graphicData>
+            </a:graphic>
+          </wp:inline>
+        </w:drawing>
+      </w:r>
+    </w:p>
+    <w:p>
+      <w:pPr>
+        <w:ind w:left="0" w:firstLine="0"/>
+        <w:rPr>
+          <w:lang w:val="es-EC"/>
+        </w:rPr>
+      </w:pPr>
+      <w:r>
+        <w:rPr>
+          <w:lang w:val="es-EC"/>
+        </w:rPr>
+        <w:t>En las siguientes imágenes se muestran los gráficos estadísticos de los resultados obtenidos, donde podemos ver la tendencia que tienen los recursos respecto a la simulación.</w:t>
+      </w:r>
+    </w:p>
+    <w:p>
+      <w:pPr>
         <w:spacing w:after="0" w:line="259" w:lineRule="auto"/>
         <w:ind w:left="0" w:right="0" w:firstLine="0"/>
         <w:rPr>
           <w:lang w:val="es-EC"/>
         </w:rPr>
       </w:pPr>
+      <w:r>
+        <w:rPr>
+          <w:noProof/>
+        </w:rPr>
+        <w:drawing>
+          <wp:inline distT="0" distB="0" distL="0" distR="0" wp14:anchorId="7CF53703" wp14:editId="3EB47E92">
+            <wp:extent cx="3369945" cy="1003300"/>
+            <wp:effectExtent l="0" t="0" r="1905" b="6350"/>
+            <wp:docPr id="2" name="Imagen 2"/>
+            <wp:cNvGraphicFramePr>
+              <a:graphicFrameLocks xmlns:a="http://schemas.openxmlformats.org/drawingml/2006/main" noChangeAspect="1"/>
+            </wp:cNvGraphicFramePr>
+            <a:graphic xmlns:a="http://schemas.openxmlformats.org/drawingml/2006/main">
+              <a:graphicData uri="http://schemas.openxmlformats.org/drawingml/2006/picture">
+                <pic:pic xmlns:pic="http://schemas.openxmlformats.org/drawingml/2006/picture">
+                  <pic:nvPicPr>
+                    <pic:cNvPr id="1" name=""/>
+                    <pic:cNvPicPr/>
+                  </pic:nvPicPr>
+                  <pic:blipFill>
+                    <a:blip r:embed="rId20"/>
+                    <a:stretch>
+                      <a:fillRect/>
+                    </a:stretch>
+                  </pic:blipFill>
+                  <pic:spPr>
+                    <a:xfrm>
+                      <a:off x="0" y="0"/>
+                      <a:ext cx="3369945" cy="1003300"/>
+                    </a:xfrm>
+                    <a:prstGeom prst="rect">
+                      <a:avLst/>
+                    </a:prstGeom>
+                  </pic:spPr>
+                </pic:pic>
+              </a:graphicData>
+            </a:graphic>
+          </wp:inline>
+        </w:drawing>
+      </w:r>
     </w:p>
     <w:p>
       <w:pPr>
@@ -2725,6 +2812,20 @@
         </w:rPr>
         <w:t xml:space="preserve">Con las pruebas que realizamos anteriormente, definimos que a mayor numero de </w:t>
       </w:r>
+      <w:r>
+        <w:rPr>
+          <w:lang w:val="es-EC"/>
+        </w:rPr>
+        <w:t>pacientes, requerimos un mayor número de camas y respiradores, pero lo interesante es que analizamos que a mayor número de enfermeras atendiendo el hospital la mayoría es atendida a tiempo, ya que,</w:t>
+      </w:r>
+      <w:bookmarkStart w:id="0" w:name="_GoBack"/>
+      <w:bookmarkEnd w:id="0"/>
+      <w:r>
+        <w:rPr>
+          <w:lang w:val="es-EC"/>
+        </w:rPr>
+        <w:t xml:space="preserve"> si bien no existe los recursos necesarios en el hospital para internarse, al menos se logra estabilizar al paciente en la zona de emergencia y esperar hasta tener recursos.</w:t>
+      </w:r>
     </w:p>
     <w:p>
       <w:pPr>
@@ -2776,13 +2877,7 @@
         <w:rPr>
           <w:lang w:val="es-EC"/>
         </w:rPr>
-        <w:t xml:space="preserve">Como recomendaciones debemos decir que el huso de una herramienta de simulación implementado por un lenguaje de programación como es JavaScript suele ser muy tedioso de comprender, e incluso a veces suele ser mejor utilizar un software ya creado de simulación, en este caso nosotros queríamos experimentar con la herramienta para definir nuestro propio proceso, ya depende del tiempo que tengamos y tipo de </w:t>
-      </w:r>
-      <w:r>
-        <w:rPr>
-          <w:lang w:val="es-EC"/>
-        </w:rPr>
-        <w:t>simulación que necesitemos realizar, sin mas recomendamos visitar nuestro blog donde explicamos algunas cosas puntuales de lo emos revisado.</w:t>
+        <w:t>Como recomendaciones debemos decir que el huso de una herramienta de simulación implementado por un lenguaje de programación como es JavaScript suele ser muy tedioso de comprender, e incluso a veces suele ser mejor utilizar un software ya creado de simulación, en este caso nosotros queríamos experimentar con la herramienta para definir nuestro propio proceso, ya depende del tiempo que tengamos y tipo de simulación que necesitemos realizar, sin mas recomendamos visitar nuestro blog donde explicamos algunas cosas puntuales de lo emos revisado.</w:t>
       </w:r>
     </w:p>
     <w:p>
@@ -2793,7 +2888,7 @@
           <w:lang w:val="es-EC"/>
         </w:rPr>
       </w:pPr>
-      <w:hyperlink r:id="rId18" w:history="1">
+      <w:hyperlink r:id="rId21" w:history="1">
         <w:r>
           <w:rPr>
             <w:rStyle w:val="Hipervnculo"/>
@@ -3070,7 +3165,7 @@
         </w:rPr>
         <w:t>https://en.wikipedia.org/wiki/Discrete-event_simulation</w:t>
       </w:r>
-      <w:hyperlink r:id="rId19">
+      <w:hyperlink r:id="rId22">
         <w:r>
           <w:rPr>
             <w:rFonts w:ascii="Arial" w:eastAsia="Arial" w:hAnsi="Arial" w:cs="Arial"/>

</xml_diff>

<commit_message>
Trabajo 6, implementacion del modelo exponencial
</commit_message>
<xml_diff>
--- a/PrimerInterciclo/ProyectoInterciclo/COVID19ModeloSimulacion-WilsonRodas-CarlosMorcho.docx
+++ b/PrimerInterciclo/ProyectoInterciclo/COVID19ModeloSimulacion-WilsonRodas-CarlosMorcho.docx
@@ -425,7 +425,21 @@
         <w:rPr>
           <w:lang w:val="es-EC"/>
         </w:rPr>
-        <w:t xml:space="preserve">diferentes tipos de procesos en diferentes ambientes, que pueden ser ajustados según sea necesario, actualmente poseemos una gama infinita de software de simulación tanto pagado como opensource, ya depende del tipo de simulación que queramos realizar para poder escoger una herramienta indicada. </w:t>
+        <w:t xml:space="preserve">diferentes tipos de procesos en diferentes ambientes, que pueden ser ajustados según sea necesario, actualmente poseemos una gama infinita de software de simulación tanto pagado como </w:t>
+      </w:r>
+      <w:proofErr w:type="spellStart"/>
+      <w:r>
+        <w:rPr>
+          <w:lang w:val="es-EC"/>
+        </w:rPr>
+        <w:t>opensource</w:t>
+      </w:r>
+      <w:proofErr w:type="spellEnd"/>
+      <w:r>
+        <w:rPr>
+          <w:lang w:val="es-EC"/>
+        </w:rPr>
+        <w:t xml:space="preserve">, ya depende del tipo de simulación que queramos realizar para poder escoger una herramienta indicada. </w:t>
       </w:r>
     </w:p>
     <w:p>
@@ -693,12 +707,14 @@
           <w:lang w:val="es-EC"/>
         </w:rPr>
       </w:pPr>
+      <w:proofErr w:type="spellStart"/>
       <w:r>
         <w:rPr>
           <w:lang w:val="es-EC"/>
         </w:rPr>
         <w:t>Promodel</w:t>
       </w:r>
+      <w:proofErr w:type="spellEnd"/>
     </w:p>
     <w:p>
       <w:pPr>
@@ -713,12 +729,14 @@
           <w:lang w:val="es-EC"/>
         </w:rPr>
       </w:pPr>
+      <w:proofErr w:type="spellStart"/>
       <w:r>
         <w:rPr>
           <w:lang w:val="es-EC"/>
         </w:rPr>
         <w:t>Freecad</w:t>
       </w:r>
+      <w:proofErr w:type="spellEnd"/>
     </w:p>
     <w:p>
       <w:pPr>
@@ -1074,13 +1092,13 @@
         <w:rPr>
           <w:lang w:val="es-EC"/>
         </w:rPr>
-        <w:t>, es decir los recursos que se ocupan cuando un paciente llama a emergencias, luego cuando es atent</w:t>
-      </w:r>
-      <w:r>
-        <w:rPr>
-          <w:lang w:val="es-EC"/>
-        </w:rPr>
-        <w:t>i</w:t>
+        <w:t>, es decir los recursos que se ocupan cuando un paciente llama a emergencias, luego cuando es aten</w:t>
+      </w:r>
+      <w:r>
+        <w:rPr>
+          <w:lang w:val="es-EC"/>
+        </w:rPr>
+        <w:t>di</w:t>
       </w:r>
       <w:r>
         <w:rPr>
@@ -1210,12 +1228,6 @@
         </w:rPr>
         <w:t>simulación</w:t>
       </w:r>
-      <w:r>
-        <w:rPr>
-          <w:lang w:val="es-EC"/>
-        </w:rPr>
-        <w:t xml:space="preserve"> </w:t>
-      </w:r>
     </w:p>
     <w:p>
       <w:pPr>
@@ -1241,7 +1253,21 @@
         <w:rPr>
           <w:lang w:val="es-EC"/>
         </w:rPr>
-        <w:t xml:space="preserve"> SIMJs, esta es una herramienta muy flexible de manejar y me permite generar mis propios entornos de simulación y poder manipular cualquier detalle extra mientras se ejecuta, ya que debemos codificar nuestra simulación.</w:t>
+        <w:t xml:space="preserve"> </w:t>
+      </w:r>
+      <w:proofErr w:type="spellStart"/>
+      <w:r>
+        <w:rPr>
+          <w:lang w:val="es-EC"/>
+        </w:rPr>
+        <w:t>SIMJs</w:t>
+      </w:r>
+      <w:proofErr w:type="spellEnd"/>
+      <w:r>
+        <w:rPr>
+          <w:lang w:val="es-EC"/>
+        </w:rPr>
+        <w:t>, esta es una herramienta muy flexible de manejar y me permite generar mis propios entornos de simulación y poder manipular cualquier detalle extra mientras se ejecuta, ya que debemos codificar nuestra simulación.</w:t>
       </w:r>
     </w:p>
     <w:p>
@@ -1366,7 +1392,21 @@
         <w:rPr>
           <w:lang w:val="es-EC"/>
         </w:rPr>
-        <w:t xml:space="preserve">SIM.JS también proporciona una biblioteca de generación de números aleatorios para generar variantes aleatorias sembradas a partir de varias distribuciones, incluidas uniforme, exponencial, normal, gamma, pareto y otras. </w:t>
+        <w:t xml:space="preserve">SIM.JS también proporciona una biblioteca de generación de números aleatorios para generar variantes aleatorias sembradas a partir de varias distribuciones, incluidas uniforme, exponencial, normal, gamma, </w:t>
+      </w:r>
+      <w:proofErr w:type="spellStart"/>
+      <w:r>
+        <w:rPr>
+          <w:lang w:val="es-EC"/>
+        </w:rPr>
+        <w:t>pareto</w:t>
+      </w:r>
+      <w:proofErr w:type="spellEnd"/>
+      <w:r>
+        <w:rPr>
+          <w:lang w:val="es-EC"/>
+        </w:rPr>
+        <w:t xml:space="preserve"> y otras. </w:t>
       </w:r>
     </w:p>
     <w:p>
@@ -1439,8 +1479,16 @@
         <w:rPr>
           <w:lang w:val="es-EC"/>
         </w:rPr>
-        <w:t>Ejemplo de codigo</w:t>
-      </w:r>
+        <w:t xml:space="preserve">Ejemplo de </w:t>
+      </w:r>
+      <w:proofErr w:type="spellStart"/>
+      <w:r>
+        <w:rPr>
+          <w:lang w:val="es-EC"/>
+        </w:rPr>
+        <w:t>codigo</w:t>
+      </w:r>
+      <w:proofErr w:type="spellEnd"/>
     </w:p>
     <w:p>
       <w:pPr>
@@ -1559,7 +1607,35 @@
         <w:rPr>
           <w:lang w:val="es-EC"/>
         </w:rPr>
-        <w:t xml:space="preserve">que además de proveer los archivos .html y .js, nos permitirá generar las </w:t>
+        <w:t>que además de proveer los archivos .</w:t>
+      </w:r>
+      <w:proofErr w:type="spellStart"/>
+      <w:r>
+        <w:rPr>
+          <w:lang w:val="es-EC"/>
+        </w:rPr>
+        <w:t>html</w:t>
+      </w:r>
+      <w:proofErr w:type="spellEnd"/>
+      <w:r>
+        <w:rPr>
+          <w:lang w:val="es-EC"/>
+        </w:rPr>
+        <w:t xml:space="preserve"> y .</w:t>
+      </w:r>
+      <w:proofErr w:type="spellStart"/>
+      <w:r>
+        <w:rPr>
+          <w:lang w:val="es-EC"/>
+        </w:rPr>
+        <w:t>js</w:t>
+      </w:r>
+      <w:proofErr w:type="spellEnd"/>
+      <w:r>
+        <w:rPr>
+          <w:lang w:val="es-EC"/>
+        </w:rPr>
+        <w:t xml:space="preserve">, nos permitirá generar las </w:t>
       </w:r>
       <w:r>
         <w:rPr>
@@ -1577,7 +1653,21 @@
         <w:rPr>
           <w:lang w:val="es-EC"/>
         </w:rPr>
-        <w:t>obtenidas de la simulación, usando la librería matplotlib de Python.</w:t>
+        <w:t xml:space="preserve">obtenidas de la simulación, usando la librería </w:t>
+      </w:r>
+      <w:proofErr w:type="spellStart"/>
+      <w:r>
+        <w:rPr>
+          <w:lang w:val="es-EC"/>
+        </w:rPr>
+        <w:t>matplotlib</w:t>
+      </w:r>
+      <w:proofErr w:type="spellEnd"/>
+      <w:r>
+        <w:rPr>
+          <w:lang w:val="es-EC"/>
+        </w:rPr>
+        <w:t xml:space="preserve"> de Python.</w:t>
       </w:r>
     </w:p>
     <w:p>
@@ -2816,15 +2906,7 @@
         <w:rPr>
           <w:lang w:val="es-EC"/>
         </w:rPr>
-        <w:t>pacientes, requerimos un mayor número de camas y respiradores, pero lo interesante es que analizamos que a mayor número de enfermeras atendiendo el hospital la mayoría es atendida a tiempo, ya que,</w:t>
-      </w:r>
-      <w:bookmarkStart w:id="0" w:name="_GoBack"/>
-      <w:bookmarkEnd w:id="0"/>
-      <w:r>
-        <w:rPr>
-          <w:lang w:val="es-EC"/>
-        </w:rPr>
-        <w:t xml:space="preserve"> si bien no existe los recursos necesarios en el hospital para internarse, al menos se logra estabilizar al paciente en la zona de emergencia y esperar hasta tener recursos.</w:t>
+        <w:t>pacientes, requerimos un mayor número de camas y respiradores, pero lo interesante es que analizamos que a mayor número de enfermeras atendiendo el hospital la mayoría es atendida a tiempo, ya que, si bien no existe los recursos necesarios en el hospital para internarse, al menos se logra estabilizar al paciente en la zona de emergencia y esperar hasta tener recursos.</w:t>
       </w:r>
     </w:p>
     <w:p>
@@ -2877,7 +2959,46 @@
         <w:rPr>
           <w:lang w:val="es-EC"/>
         </w:rPr>
-        <w:t>Como recomendaciones debemos decir que el huso de una herramienta de simulación implementado por un lenguaje de programación como es JavaScript suele ser muy tedioso de comprender, e incluso a veces suele ser mejor utilizar un software ya creado de simulación, en este caso nosotros queríamos experimentar con la herramienta para definir nuestro propio proceso, ya depende del tiempo que tengamos y tipo de simulación que necesitemos realizar, sin mas recomendamos visitar nuestro blog donde explicamos algunas cosas puntuales de lo emos revisado.</w:t>
+        <w:t>Como recomendaciones debemos decir que el huso de una herramienta de simulación implementado por un lenguaje de programación como es JavaScript suele ser muy tedioso de comprender, e incluso a veces suele ser mejor utilizar un software ya creado de simulación, en este caso nosotros queríamos experimentar con la herramienta para definir nuestro propio proceso, ya depende del tiempo que tengamos y tipo de simulación que necesitemos realizar</w:t>
+      </w:r>
+      <w:r>
+        <w:rPr>
+          <w:lang w:val="es-EC"/>
+        </w:rPr>
+        <w:t xml:space="preserve">. </w:t>
+      </w:r>
+    </w:p>
+    <w:p>
+      <w:pPr>
+        <w:spacing w:after="331"/>
+        <w:ind w:left="0" w:right="478" w:firstLine="0"/>
+        <w:rPr>
+          <w:lang w:val="es-EC"/>
+        </w:rPr>
+      </w:pPr>
+      <w:r>
+        <w:rPr>
+          <w:lang w:val="es-EC"/>
+        </w:rPr>
+        <w:t>S</w:t>
+      </w:r>
+      <w:r>
+        <w:rPr>
+          <w:lang w:val="es-EC"/>
+        </w:rPr>
+        <w:t xml:space="preserve">in </w:t>
+      </w:r>
+      <w:r>
+        <w:rPr>
+          <w:lang w:val="es-EC"/>
+        </w:rPr>
+        <w:t>más,</w:t>
+      </w:r>
+      <w:r>
+        <w:rPr>
+          <w:lang w:val="es-EC"/>
+        </w:rPr>
+        <w:t xml:space="preserve"> recomendamos visitar nuestro blog donde explicamos algunas cosas puntuales de lo emos revisado.</w:t>
       </w:r>
     </w:p>
     <w:p>
@@ -2959,13 +3080,6 @@
           <w:lang w:val="es-EC"/>
         </w:rPr>
       </w:pPr>
-      <w:r>
-        <w:rPr>
-          <w:sz w:val="20"/>
-          <w:lang w:val="es-EC"/>
-        </w:rPr>
-        <w:t xml:space="preserve"> </w:t>
-      </w:r>
       <w:r>
         <w:rPr>
           <w:lang w:val="es-EC"/>
@@ -3367,7 +3481,17 @@
           <w:i/>
           <w:sz w:val="20"/>
         </w:rPr>
-        <w:t xml:space="preserve">- 2020]. </w:t>
+        <w:t>- 2020].</w:t>
+      </w:r>
+      <w:bookmarkStart w:id="0" w:name="_GoBack"/>
+      <w:bookmarkEnd w:id="0"/>
+      <w:r>
+        <w:rPr>
+          <w:rFonts w:ascii="Arial" w:eastAsia="Arial" w:hAnsi="Arial" w:cs="Arial"/>
+          <w:i/>
+          <w:sz w:val="20"/>
+        </w:rPr>
+        <w:t xml:space="preserve"> </w:t>
       </w:r>
     </w:p>
     <w:p>
@@ -5345,6 +5469,18 @@
       <w:shd w:val="clear" w:color="auto" w:fill="E1DFDD"/>
     </w:rPr>
   </w:style>
+  <w:style w:type="character" w:styleId="Hipervnculovisitado">
+    <w:name w:val="FollowedHyperlink"/>
+    <w:basedOn w:val="Fuentedeprrafopredeter"/>
+    <w:uiPriority w:val="99"/>
+    <w:semiHidden/>
+    <w:unhideWhenUsed/>
+    <w:rsid w:val="006E5EAB"/>
+    <w:rPr>
+      <w:color w:val="954F72" w:themeColor="followedHyperlink"/>
+      <w:u w:val="single"/>
+    </w:rPr>
+  </w:style>
 </w:styles>
 </file>
 

</xml_diff>